<commit_message>
I created new R-code for all pulses together
</commit_message>
<xml_diff>
--- a/SR Vs Reco.docx
+++ b/SR Vs Reco.docx
@@ -24,7 +24,7 @@
             <v:path o:extrusionok="f" gradientshapeok="t" o:connecttype="rect"/>
             <o:lock v:ext="edit" aspectratio="t"/>
           </v:shapetype>
-          <v:shape id="_x0000_i1025" type="#_x0000_t75" style="width:223.1pt;height:132.75pt">
+          <v:shape id="_x0000_i1025" type="#_x0000_t75" style="width:223.5pt;height:133.35pt">
             <v:imagedata r:id="rId4" o:title="SR1 Vs Reco"/>
           </v:shape>
         </w:pict>
@@ -34,7 +34,7 @@
       </w:r>
       <w:r>
         <w:pict>
-          <v:shape id="_x0000_i1028" type="#_x0000_t75" style="width:226.4pt;height:134.85pt">
+          <v:shape id="_x0000_i1028" type="#_x0000_t75" style="width:229.75pt;height:137.1pt">
             <v:imagedata r:id="rId5" o:title="SR2 Vs Reco"/>
           </v:shape>
         </w:pict>
@@ -449,8 +449,8 @@
         </w:rPr>
         <w:drawing>
           <wp:inline distT="0" distB="0" distL="0" distR="0">
-            <wp:extent cx="5943600" cy="3542110"/>
-            <wp:effectExtent l="0" t="0" r="0" b="1270"/>
+            <wp:extent cx="6057339" cy="3609893"/>
+            <wp:effectExtent l="0" t="0" r="635" b="0"/>
             <wp:docPr id="6" name="Picture 6" descr="C:\Users\sunlife1408\Documents\RainMan2022\Fsoil_aridlands\Correlation with initial conditions of each previous day.jpeg"/>
             <wp:cNvGraphicFramePr>
               <a:graphicFrameLocks xmlns:a="http://schemas.openxmlformats.org/drawingml/2006/main" noChangeAspect="1"/>
@@ -480,7 +480,7 @@
                   <pic:spPr bwMode="auto">
                     <a:xfrm>
                       <a:off x="0" y="0"/>
-                      <a:ext cx="5943600" cy="3542110"/>
+                      <a:ext cx="6060031" cy="3611497"/>
                     </a:xfrm>
                     <a:prstGeom prst="rect">
                       <a:avLst/>

</xml_diff>